<commit_message>
Finalized Validation Methods Report
</commit_message>
<xml_diff>
--- a/Meetings/Stakeholders' Meetings/Minutes of Meeting 23-02-2024.docx
+++ b/Meetings/Stakeholders' Meetings/Minutes of Meeting 23-02-2024.docx
@@ -641,6 +641,8 @@
       <w:pPr>
         <w:rPr>
           <w:rFonts w:ascii="Times New Roman" w:hAnsi="Times New Roman" w:cs="Times New Roman"/>
+          <w:i/>
+          <w:iCs/>
           <w:color w:val="FF0000"/>
           <w:lang w:val="en-GB"/>
         </w:rPr>
@@ -656,6 +658,8 @@
       <w:r>
         <w:rPr>
           <w:rFonts w:ascii="Times New Roman" w:hAnsi="Times New Roman" w:cs="Times New Roman"/>
+          <w:b/>
+          <w:bCs/>
           <w:color w:val="FF0000"/>
           <w:lang w:val="en-GB"/>
         </w:rPr>
@@ -667,15 +671,39 @@
           <w:color w:val="FF0000"/>
           <w:lang w:val="en-GB"/>
         </w:rPr>
-        <w:t xml:space="preserve"> detected after the last touch. FL-15, 16, 17</w:t>
-      </w:r>
-      <w:r>
-        <w:rPr>
-          <w:rFonts w:ascii="Times New Roman" w:hAnsi="Times New Roman" w:cs="Times New Roman"/>
-          <w:color w:val="FF0000"/>
-          <w:lang w:val="en-GB"/>
-        </w:rPr>
-        <w:t xml:space="preserve"> can be distinguished.</w:t>
+        <w:t xml:space="preserve"> detected after the last touch. </w:t>
+      </w:r>
+      <w:r>
+        <w:rPr>
+          <w:rFonts w:ascii="Times New Roman" w:hAnsi="Times New Roman" w:cs="Times New Roman"/>
+          <w:i/>
+          <w:iCs/>
+          <w:color w:val="FF0000"/>
+          <w:lang w:val="en-GB"/>
+        </w:rPr>
+        <w:t xml:space="preserve">FL-15, 16, 17 </w:t>
+      </w:r>
+      <w:r>
+        <w:rPr>
+          <w:rFonts w:ascii="Times New Roman" w:hAnsi="Times New Roman" w:cs="Times New Roman"/>
+          <w:b/>
+          <w:bCs/>
+          <w:i/>
+          <w:iCs/>
+          <w:color w:val="FF0000"/>
+          <w:lang w:val="en-GB"/>
+        </w:rPr>
+        <w:t>can be</w:t>
+      </w:r>
+      <w:r>
+        <w:rPr>
+          <w:rFonts w:ascii="Times New Roman" w:hAnsi="Times New Roman" w:cs="Times New Roman"/>
+          <w:i/>
+          <w:iCs/>
+          <w:color w:val="FF0000"/>
+          <w:lang w:val="en-GB"/>
+        </w:rPr>
+        <w:t xml:space="preserve"> distinguished.</w:t>
       </w:r>
     </w:p>
     <w:p>
@@ -2310,7 +2338,9 @@
   </w:compat>
   <w:rsids>
     <w:rsidRoot w:val="00C20DEB"/>
+    <w:rsid w:val="00234424"/>
     <w:rsid w:val="00557035"/>
+    <w:rsid w:val="00760850"/>
     <w:rsid w:val="00C20DEB"/>
   </w:rsids>
   <m:mathPr>

</xml_diff>